<commit_message>
Adding revised Project Log Week 1
</commit_message>
<xml_diff>
--- a/Website Development Project Log Week 1.docx
+++ b/Website Development Project Log Week 1.docx
@@ -589,6 +589,178 @@
           <w:sz w:val="24"/>
           <w:szCs w:val="24"/>
         </w:rPr>
+        <w:t>Explored how to add maps to website:</w:t>
+      </w:r>
+    </w:p>
+    <w:p>
+      <w:pPr>
+        <w:pStyle w:val="ListParagraph"/>
+        <w:numPr>
+          <w:ilvl w:val="1"/>
+          <w:numId w:val="3"/>
+        </w:numPr>
+        <w:rPr>
+          <w:rFonts w:ascii="Book Antiqua" w:hAnsi="Book Antiqua"/>
+          <w:sz w:val="24"/>
+          <w:szCs w:val="24"/>
+        </w:rPr>
+      </w:pPr>
+    </w:p>
+    <w:p>
+      <w:pPr>
+        <w:pStyle w:val="ListParagraph"/>
+        <w:numPr>
+          <w:ilvl w:val="1"/>
+          <w:numId w:val="3"/>
+        </w:numPr>
+        <w:rPr>
+          <w:rFonts w:ascii="Book Antiqua" w:hAnsi="Book Antiqua"/>
+          <w:sz w:val="24"/>
+          <w:szCs w:val="24"/>
+        </w:rPr>
+      </w:pPr>
+      <w:r>
+        <w:rPr>
+          <w:rFonts w:ascii="Book Antiqua" w:hAnsi="Book Antiqua"/>
+          <w:sz w:val="24"/>
+          <w:szCs w:val="24"/>
+        </w:rPr>
+        <w:t xml:space="preserve">Google Maps Generator (free) </w:t>
+      </w:r>
+      <w:r>
+        <w:rPr>
+          <w:rFonts w:ascii="Book Antiqua" w:hAnsi="Book Antiqua"/>
+          <w:sz w:val="24"/>
+          <w:szCs w:val="24"/>
+        </w:rPr>
+        <w:sym w:font="Wingdings" w:char="F0E0"/>
+      </w:r>
+      <w:r>
+        <w:rPr>
+          <w:rFonts w:ascii="Book Antiqua" w:hAnsi="Book Antiqua"/>
+          <w:sz w:val="24"/>
+          <w:szCs w:val="24"/>
+        </w:rPr>
+        <w:t xml:space="preserve"> you can enter a </w:t>
+      </w:r>
+      <w:proofErr w:type="gramStart"/>
+      <w:r>
+        <w:rPr>
+          <w:rFonts w:ascii="Book Antiqua" w:hAnsi="Book Antiqua"/>
+          <w:sz w:val="24"/>
+          <w:szCs w:val="24"/>
+        </w:rPr>
+        <w:t>location,</w:t>
+      </w:r>
+      <w:proofErr w:type="gramEnd"/>
+      <w:r>
+        <w:rPr>
+          <w:rFonts w:ascii="Book Antiqua" w:hAnsi="Book Antiqua"/>
+          <w:sz w:val="24"/>
+          <w:szCs w:val="24"/>
+        </w:rPr>
+        <w:t xml:space="preserve"> Google maps will find it and then create an embed code for you to enter into HTML code</w:t>
+      </w:r>
+    </w:p>
+    <w:p>
+      <w:pPr>
+        <w:pStyle w:val="ListParagraph"/>
+        <w:ind w:left="1440"/>
+        <w:rPr>
+          <w:rFonts w:ascii="Book Antiqua" w:hAnsi="Book Antiqua"/>
+          <w:sz w:val="24"/>
+          <w:szCs w:val="24"/>
+        </w:rPr>
+      </w:pPr>
+      <w:hyperlink r:id="rId6" w:history="1">
+        <w:r>
+          <w:rPr>
+            <w:rStyle w:val="Hyperlink"/>
+            <w:rFonts w:ascii="Book Antiqua" w:hAnsi="Book Antiqua"/>
+            <w:sz w:val="24"/>
+            <w:szCs w:val="24"/>
+          </w:rPr>
+          <w:t>https://google-map-generator.com/</w:t>
+        </w:r>
+      </w:hyperlink>
+    </w:p>
+    <w:p>
+      <w:pPr>
+        <w:ind w:left="2160"/>
+        <w:rPr>
+          <w:rFonts w:ascii="Book Antiqua" w:hAnsi="Book Antiqua"/>
+          <w:sz w:val="24"/>
+          <w:szCs w:val="24"/>
+        </w:rPr>
+      </w:pPr>
+      <w:r>
+        <w:rPr>
+          <w:noProof/>
+        </w:rPr>
+        <w:drawing>
+          <wp:inline distT="0" distB="0" distL="0" distR="0" wp14:anchorId="4E5FA678" wp14:editId="4687816F">
+            <wp:extent cx="2882900" cy="2413000"/>
+            <wp:effectExtent l="0" t="0" r="0" b="6350"/>
+            <wp:docPr id="4" name="Picture 4" descr="Graphical user interface, application&#10;&#10;Description automatically generated"/>
+            <wp:cNvGraphicFramePr>
+              <a:graphicFrameLocks xmlns:a="http://schemas.openxmlformats.org/drawingml/2006/main" noChangeAspect="1"/>
+            </wp:cNvGraphicFramePr>
+            <a:graphic xmlns:a="http://schemas.openxmlformats.org/drawingml/2006/main">
+              <a:graphicData uri="http://schemas.openxmlformats.org/drawingml/2006/picture">
+                <pic:pic xmlns:pic="http://schemas.openxmlformats.org/drawingml/2006/picture">
+                  <pic:nvPicPr>
+                    <pic:cNvPr id="4" name="Picture 4" descr="Graphical user interface, application&#10;&#10;Description automatically generated"/>
+                    <pic:cNvPicPr/>
+                  </pic:nvPicPr>
+                  <pic:blipFill rotWithShape="1">
+                    <a:blip r:embed="rId7"/>
+                    <a:srcRect t="21273" r="51496" b="6553"/>
+                    <a:stretch/>
+                  </pic:blipFill>
+                  <pic:spPr bwMode="auto">
+                    <a:xfrm>
+                      <a:off x="0" y="0"/>
+                      <a:ext cx="2882900" cy="2413000"/>
+                    </a:xfrm>
+                    <a:prstGeom prst="rect">
+                      <a:avLst/>
+                    </a:prstGeom>
+                    <a:ln>
+                      <a:noFill/>
+                    </a:ln>
+                    <a:extLst>
+                      <a:ext uri="{53640926-AAD7-44D8-BBD7-CCE9431645EC}">
+                        <a14:shadowObscured xmlns:a14="http://schemas.microsoft.com/office/drawing/2010/main"/>
+                      </a:ext>
+                    </a:extLst>
+                  </pic:spPr>
+                </pic:pic>
+              </a:graphicData>
+            </a:graphic>
+          </wp:inline>
+        </w:drawing>
+      </w:r>
+    </w:p>
+    <w:p>
+      <w:pPr>
+        <w:pStyle w:val="ListParagraph"/>
+        <w:numPr>
+          <w:ilvl w:val="0"/>
+          <w:numId w:val="3"/>
+        </w:numPr>
+        <w:rPr>
+          <w:rFonts w:ascii="Book Antiqua" w:hAnsi="Book Antiqua"/>
+          <w:sz w:val="24"/>
+          <w:szCs w:val="24"/>
+        </w:rPr>
+      </w:pPr>
+      <w:r>
+        <w:rPr>
+          <w:rFonts w:ascii="Book Antiqua" w:hAnsi="Book Antiqua"/>
+          <w:sz w:val="24"/>
+          <w:szCs w:val="24"/>
+        </w:rPr>
+        <w:lastRenderedPageBreak/>
         <w:t xml:space="preserve">Identified </w:t>
       </w:r>
       <w:r>
@@ -953,7 +1125,6 @@
           <w:sz w:val="24"/>
           <w:szCs w:val="24"/>
         </w:rPr>
-        <w:lastRenderedPageBreak/>
         <w:t xml:space="preserve">Explored different code options to upload </w:t>
       </w:r>
       <w:r>
@@ -1146,7 +1317,7 @@
                     <pic:cNvPicPr/>
                   </pic:nvPicPr>
                   <pic:blipFill rotWithShape="1">
-                    <a:blip r:embed="rId6"/>
+                    <a:blip r:embed="rId8"/>
                     <a:srcRect t="14605" r="49056" b="61364"/>
                     <a:stretch/>
                   </pic:blipFill>
@@ -1247,6 +1418,7 @@
           <w:sz w:val="24"/>
           <w:szCs w:val="24"/>
         </w:rPr>
+        <w:lastRenderedPageBreak/>
         <w:t xml:space="preserve">David explained that Heroku is a web server that can host a website, which would be more advantageous than trying to use a local host </w:t>
       </w:r>
     </w:p>
@@ -1485,7 +1657,7 @@
           <w:szCs w:val="24"/>
         </w:rPr>
       </w:pPr>
-      <w:hyperlink r:id="rId7" w:history="1">
+      <w:hyperlink r:id="rId9" w:history="1">
         <w:r>
           <w:rPr>
             <w:rStyle w:val="Hyperlink"/>

</xml_diff>